<commit_message>
Removed question text from diagram 2a and added to report doc.
</commit_message>
<xml_diff>
--- a/Report files/OOP  Assignment 1c Report.docx
+++ b/Report files/OOP  Assignment 1c Report.docx
@@ -10,11 +10,19 @@
           <w:u w:val="single"/>
         </w:rPr>
       </w:pPr>
+      <w:proofErr w:type="gramStart"/>
       <w:r>
         <w:rPr>
           <w:u w:val="single"/>
         </w:rPr>
-        <w:t>OOP  Assignment 1c Report</w:t>
+        <w:t>OOP  Assignment</w:t>
+      </w:r>
+      <w:proofErr w:type="gramEnd"/>
+      <w:r>
+        <w:rPr>
+          <w:u w:val="single"/>
+        </w:rPr>
+        <w:t xml:space="preserve"> 1c Report</w:t>
       </w:r>
     </w:p>
     <w:p>
@@ -71,96 +79,54 @@
           <w:szCs w:val="20"/>
         </w:rPr>
       </w:pPr>
-    </w:p>
-    <w:p>
-      <w:pPr>
-        <w:pStyle w:val="NoSpacing"/>
-        <w:rPr>
-          <w:sz w:val="20"/>
-          <w:szCs w:val="20"/>
-        </w:rPr>
-      </w:pPr>
-      <w:r>
-        <w:rPr>
-          <w:sz w:val="20"/>
-          <w:szCs w:val="20"/>
-        </w:rPr>
-        <w:t>Question 3</w:t>
-      </w:r>
-    </w:p>
-    <w:p>
-      <w:pPr>
-        <w:pStyle w:val="NoSpacing"/>
-        <w:rPr>
-          <w:sz w:val="20"/>
-          <w:szCs w:val="20"/>
-        </w:rPr>
-      </w:pPr>
-    </w:p>
-    <w:p>
-      <w:pPr>
-        <w:pStyle w:val="NoSpacing"/>
-        <w:rPr>
-          <w:sz w:val="20"/>
-          <w:szCs w:val="20"/>
-        </w:rPr>
-      </w:pPr>
-      <w:r>
-        <w:rPr>
-          <w:sz w:val="20"/>
-          <w:szCs w:val="20"/>
-        </w:rPr>
-        <w:t>Question 4</w:t>
-      </w:r>
-    </w:p>
-    <w:p>
-      <w:pPr>
-        <w:pStyle w:val="NoSpacing"/>
-        <w:rPr>
-          <w:sz w:val="20"/>
-          <w:szCs w:val="20"/>
-        </w:rPr>
-      </w:pPr>
-    </w:p>
-    <w:p>
-      <w:pPr>
-        <w:pStyle w:val="NoSpacing"/>
-        <w:rPr>
-          <w:sz w:val="20"/>
-          <w:szCs w:val="20"/>
-        </w:rPr>
-      </w:pPr>
-      <w:r>
-        <w:rPr>
-          <w:sz w:val="20"/>
-          <w:szCs w:val="20"/>
-        </w:rPr>
-        <w:t>Question 5</w:t>
-      </w:r>
-    </w:p>
-    <w:p>
-      <w:pPr>
-        <w:pStyle w:val="NoSpacing"/>
-        <w:rPr>
-          <w:sz w:val="20"/>
-          <w:szCs w:val="20"/>
-        </w:rPr>
-      </w:pPr>
-    </w:p>
-    <w:p>
-      <w:pPr>
-        <w:pStyle w:val="NoSpacing"/>
-        <w:rPr>
-          <w:sz w:val="20"/>
-          <w:szCs w:val="20"/>
-        </w:rPr>
-      </w:pPr>
-      <w:r>
-        <w:rPr>
-          <w:sz w:val="20"/>
-          <w:szCs w:val="20"/>
-        </w:rPr>
-        <w:t>Version control log</w:t>
+      <w:r>
+        <w:rPr>
+          <w:noProof/>
+          <w:sz w:val="20"/>
+          <w:szCs w:val="20"/>
+          <w:lang w:eastAsia="en-GB"/>
+        </w:rPr>
+        <w:drawing>
+          <wp:inline distT="0" distB="0" distL="0" distR="0">
+            <wp:extent cx="5731510" cy="4191000"/>
+            <wp:effectExtent l="0" t="0" r="2540" b="0"/>
+            <wp:docPr id="3" name="Picture 3"/>
+            <wp:cNvGraphicFramePr>
+              <a:graphicFrameLocks xmlns:a="http://schemas.openxmlformats.org/drawingml/2006/main" noChangeAspect="1"/>
+            </wp:cNvGraphicFramePr>
+            <a:graphic xmlns:a="http://schemas.openxmlformats.org/drawingml/2006/main">
+              <a:graphicData uri="http://schemas.openxmlformats.org/drawingml/2006/picture">
+                <pic:pic xmlns:pic="http://schemas.openxmlformats.org/drawingml/2006/picture">
+                  <pic:nvPicPr>
+                    <pic:cNvPr id="0" name="Q2a.jpg"/>
+                    <pic:cNvPicPr/>
+                  </pic:nvPicPr>
+                  <pic:blipFill>
+                    <a:blip r:embed="rId5">
+                      <a:extLst>
+                        <a:ext uri="{28A0092B-C50C-407E-A947-70E740481C1C}">
+                          <a14:useLocalDpi xmlns:a14="http://schemas.microsoft.com/office/drawing/2010/main" val="0"/>
+                        </a:ext>
+                      </a:extLst>
+                    </a:blip>
+                    <a:stretch>
+                      <a:fillRect/>
+                    </a:stretch>
+                  </pic:blipFill>
+                  <pic:spPr>
+                    <a:xfrm>
+                      <a:off x="0" y="0"/>
+                      <a:ext cx="5731510" cy="4191000"/>
+                    </a:xfrm>
+                    <a:prstGeom prst="rect">
+                      <a:avLst/>
+                    </a:prstGeom>
+                  </pic:spPr>
+                </pic:pic>
+              </a:graphicData>
+            </a:graphic>
+          </wp:inline>
+        </w:drawing>
       </w:r>
       <w:bookmarkStart w:id="0" w:name="_GoBack"/>
       <w:bookmarkEnd w:id="0"/>
@@ -173,6 +139,97 @@
           <w:szCs w:val="20"/>
         </w:rPr>
       </w:pPr>
+      <w:r>
+        <w:rPr>
+          <w:sz w:val="20"/>
+          <w:szCs w:val="20"/>
+        </w:rPr>
+        <w:t>Question 3</w:t>
+      </w:r>
+    </w:p>
+    <w:p>
+      <w:pPr>
+        <w:pStyle w:val="NoSpacing"/>
+        <w:rPr>
+          <w:sz w:val="20"/>
+          <w:szCs w:val="20"/>
+        </w:rPr>
+      </w:pPr>
+    </w:p>
+    <w:p>
+      <w:pPr>
+        <w:pStyle w:val="NoSpacing"/>
+        <w:rPr>
+          <w:sz w:val="20"/>
+          <w:szCs w:val="20"/>
+        </w:rPr>
+      </w:pPr>
+      <w:r>
+        <w:rPr>
+          <w:sz w:val="20"/>
+          <w:szCs w:val="20"/>
+        </w:rPr>
+        <w:t>Question 4</w:t>
+      </w:r>
+    </w:p>
+    <w:p>
+      <w:pPr>
+        <w:pStyle w:val="NoSpacing"/>
+        <w:rPr>
+          <w:sz w:val="20"/>
+          <w:szCs w:val="20"/>
+        </w:rPr>
+      </w:pPr>
+    </w:p>
+    <w:p>
+      <w:pPr>
+        <w:pStyle w:val="NoSpacing"/>
+        <w:rPr>
+          <w:sz w:val="20"/>
+          <w:szCs w:val="20"/>
+        </w:rPr>
+      </w:pPr>
+      <w:r>
+        <w:rPr>
+          <w:sz w:val="20"/>
+          <w:szCs w:val="20"/>
+        </w:rPr>
+        <w:t>Question 5</w:t>
+      </w:r>
+    </w:p>
+    <w:p>
+      <w:pPr>
+        <w:pStyle w:val="NoSpacing"/>
+        <w:rPr>
+          <w:sz w:val="20"/>
+          <w:szCs w:val="20"/>
+        </w:rPr>
+      </w:pPr>
+    </w:p>
+    <w:p>
+      <w:pPr>
+        <w:pStyle w:val="NoSpacing"/>
+        <w:rPr>
+          <w:sz w:val="20"/>
+          <w:szCs w:val="20"/>
+        </w:rPr>
+      </w:pPr>
+      <w:r>
+        <w:rPr>
+          <w:sz w:val="20"/>
+          <w:szCs w:val="20"/>
+        </w:rPr>
+        <w:t>Version control log</w:t>
+      </w:r>
+    </w:p>
+    <w:p>
+      <w:pPr>
+        <w:pStyle w:val="NoSpacing"/>
+        <w:rPr>
+          <w:sz w:val="20"/>
+          <w:szCs w:val="20"/>
+        </w:rPr>
+      </w:pPr>
     </w:p>
     <w:p>
       <w:pPr>
@@ -258,6 +315,15 @@
           <w:szCs w:val="20"/>
         </w:rPr>
       </w:pPr>
+    </w:p>
+    <w:p>
+      <w:pPr>
+        <w:pStyle w:val="NoSpacing"/>
+        <w:rPr>
+          <w:sz w:val="20"/>
+          <w:szCs w:val="20"/>
+        </w:rPr>
+      </w:pPr>
       <w:r>
         <w:rPr>
           <w:sz w:val="20"/>
@@ -316,6 +382,15 @@
           <w:szCs w:val="20"/>
         </w:rPr>
       </w:pPr>
+    </w:p>
+    <w:p>
+      <w:pPr>
+        <w:pStyle w:val="NoSpacing"/>
+        <w:rPr>
+          <w:sz w:val="20"/>
+          <w:szCs w:val="20"/>
+        </w:rPr>
+      </w:pPr>
       <w:r>
         <w:rPr>
           <w:sz w:val="20"/>
@@ -404,11 +479,21 @@
           <w:szCs w:val="20"/>
         </w:rPr>
       </w:pPr>
-      <w:r>
-        <w:rPr>
-          <w:sz w:val="20"/>
-          <w:szCs w:val="20"/>
-        </w:rPr>
+    </w:p>
+    <w:p>
+      <w:pPr>
+        <w:pStyle w:val="NoSpacing"/>
+        <w:rPr>
+          <w:sz w:val="20"/>
+          <w:szCs w:val="20"/>
+        </w:rPr>
+      </w:pPr>
+      <w:r>
+        <w:rPr>
+          <w:sz w:val="20"/>
+          <w:szCs w:val="20"/>
+        </w:rPr>
+        <w:lastRenderedPageBreak/>
         <w:t>Report: This report is to be presented on A4 paper typed, staple</w:t>
       </w:r>
       <w:r>
@@ -646,6 +731,36 @@
       <w:spacing w:after="0" w:line="240" w:lineRule="auto"/>
     </w:pPr>
   </w:style>
+  <w:style w:type="paragraph" w:styleId="BalloonText">
+    <w:name w:val="Balloon Text"/>
+    <w:basedOn w:val="Normal"/>
+    <w:link w:val="BalloonTextChar"/>
+    <w:uiPriority w:val="99"/>
+    <w:semiHidden/>
+    <w:unhideWhenUsed/>
+    <w:rsid w:val="0052045F"/>
+    <w:pPr>
+      <w:spacing w:after="0" w:line="240" w:lineRule="auto"/>
+    </w:pPr>
+    <w:rPr>
+      <w:rFonts w:ascii="Tahoma" w:hAnsi="Tahoma" w:cs="Tahoma"/>
+      <w:sz w:val="16"/>
+      <w:szCs w:val="16"/>
+    </w:rPr>
+  </w:style>
+  <w:style w:type="character" w:customStyle="1" w:styleId="BalloonTextChar">
+    <w:name w:val="Balloon Text Char"/>
+    <w:basedOn w:val="DefaultParagraphFont"/>
+    <w:link w:val="BalloonText"/>
+    <w:uiPriority w:val="99"/>
+    <w:semiHidden/>
+    <w:rsid w:val="0052045F"/>
+    <w:rPr>
+      <w:rFonts w:ascii="Tahoma" w:hAnsi="Tahoma" w:cs="Tahoma"/>
+      <w:sz w:val="16"/>
+      <w:szCs w:val="16"/>
+    </w:rPr>
+  </w:style>
 </w:styles>
 </file>
 
@@ -844,6 +959,36 @@
     <w:pPr>
       <w:spacing w:after="0" w:line="240" w:lineRule="auto"/>
     </w:pPr>
+  </w:style>
+  <w:style w:type="paragraph" w:styleId="BalloonText">
+    <w:name w:val="Balloon Text"/>
+    <w:basedOn w:val="Normal"/>
+    <w:link w:val="BalloonTextChar"/>
+    <w:uiPriority w:val="99"/>
+    <w:semiHidden/>
+    <w:unhideWhenUsed/>
+    <w:rsid w:val="0052045F"/>
+    <w:pPr>
+      <w:spacing w:after="0" w:line="240" w:lineRule="auto"/>
+    </w:pPr>
+    <w:rPr>
+      <w:rFonts w:ascii="Tahoma" w:hAnsi="Tahoma" w:cs="Tahoma"/>
+      <w:sz w:val="16"/>
+      <w:szCs w:val="16"/>
+    </w:rPr>
+  </w:style>
+  <w:style w:type="character" w:customStyle="1" w:styleId="BalloonTextChar">
+    <w:name w:val="Balloon Text Char"/>
+    <w:basedOn w:val="DefaultParagraphFont"/>
+    <w:link w:val="BalloonText"/>
+    <w:uiPriority w:val="99"/>
+    <w:semiHidden/>
+    <w:rsid w:val="0052045F"/>
+    <w:rPr>
+      <w:rFonts w:ascii="Tahoma" w:hAnsi="Tahoma" w:cs="Tahoma"/>
+      <w:sz w:val="16"/>
+      <w:szCs w:val="16"/>
+    </w:rPr>
   </w:style>
 </w:styles>
 </file>

</xml_diff>

<commit_message>
Added notes to the report doc.
</commit_message>
<xml_diff>
--- a/Report files/OOP  Assignment 1c Report.docx
+++ b/Report files/OOP  Assignment 1c Report.docx
@@ -68,7 +68,2131 @@
           <w:sz w:val="20"/>
           <w:szCs w:val="20"/>
         </w:rPr>
+        <w:t>a)</w:t>
+      </w:r>
+    </w:p>
+    <w:p>
+      <w:pPr>
+        <w:pStyle w:val="NoSpacing"/>
+        <w:rPr>
+          <w:color w:val="808080" w:themeColor="background1" w:themeShade="80"/>
+          <w:sz w:val="20"/>
+          <w:szCs w:val="20"/>
+        </w:rPr>
+      </w:pPr>
+      <w:r>
+        <w:rPr>
+          <w:color w:val="808080" w:themeColor="background1" w:themeShade="80"/>
+          <w:sz w:val="20"/>
+          <w:szCs w:val="20"/>
+        </w:rPr>
+        <w:t xml:space="preserve">According to the UML Class Diagram in Fig. 2 is it possible for the </w:t>
+      </w:r>
+      <w:proofErr w:type="spellStart"/>
+      <w:r>
+        <w:rPr>
+          <w:color w:val="808080" w:themeColor="background1" w:themeShade="80"/>
+          <w:sz w:val="20"/>
+          <w:szCs w:val="20"/>
+        </w:rPr>
+        <w:t>canWithdraw</w:t>
+      </w:r>
+      <w:proofErr w:type="spellEnd"/>
+    </w:p>
+    <w:p>
+      <w:pPr>
+        <w:pStyle w:val="NoSpacing"/>
+        <w:rPr>
+          <w:color w:val="808080" w:themeColor="background1" w:themeShade="80"/>
+          <w:sz w:val="20"/>
+          <w:szCs w:val="20"/>
+        </w:rPr>
+      </w:pPr>
+      <w:proofErr w:type="gramStart"/>
+      <w:r>
+        <w:rPr>
+          <w:color w:val="808080" w:themeColor="background1" w:themeShade="80"/>
+          <w:sz w:val="20"/>
+          <w:szCs w:val="20"/>
+        </w:rPr>
+        <w:t>operation</w:t>
+      </w:r>
+      <w:proofErr w:type="gramEnd"/>
+      <w:r>
+        <w:rPr>
+          <w:color w:val="808080" w:themeColor="background1" w:themeShade="80"/>
+          <w:sz w:val="20"/>
+          <w:szCs w:val="20"/>
+        </w:rPr>
+        <w:t xml:space="preserve"> to be inherited and used directly in the </w:t>
+      </w:r>
+      <w:proofErr w:type="spellStart"/>
+      <w:r>
+        <w:rPr>
+          <w:color w:val="808080" w:themeColor="background1" w:themeShade="80"/>
+          <w:sz w:val="20"/>
+          <w:szCs w:val="20"/>
+        </w:rPr>
+        <w:t>ChildAccount</w:t>
+      </w:r>
+      <w:proofErr w:type="spellEnd"/>
+      <w:r>
+        <w:rPr>
+          <w:color w:val="808080" w:themeColor="background1" w:themeShade="80"/>
+          <w:sz w:val="20"/>
+          <w:szCs w:val="20"/>
+        </w:rPr>
+        <w:t xml:space="preserve"> class? Describe what</w:t>
+      </w:r>
+    </w:p>
+    <w:p>
+      <w:pPr>
+        <w:pStyle w:val="NoSpacing"/>
+        <w:rPr>
+          <w:color w:val="808080" w:themeColor="background1" w:themeShade="80"/>
+          <w:sz w:val="20"/>
+          <w:szCs w:val="20"/>
+        </w:rPr>
+      </w:pPr>
+      <w:proofErr w:type="gramStart"/>
+      <w:r>
+        <w:rPr>
+          <w:color w:val="808080" w:themeColor="background1" w:themeShade="80"/>
+          <w:sz w:val="20"/>
+          <w:szCs w:val="20"/>
+        </w:rPr>
+        <w:t>problems</w:t>
+      </w:r>
+      <w:proofErr w:type="gramEnd"/>
+      <w:r>
+        <w:rPr>
+          <w:color w:val="808080" w:themeColor="background1" w:themeShade="80"/>
+          <w:sz w:val="20"/>
+          <w:szCs w:val="20"/>
+        </w:rPr>
+        <w:t xml:space="preserve"> may arise when implementing this design and what can be done to solve</w:t>
+      </w:r>
+    </w:p>
+    <w:p>
+      <w:pPr>
+        <w:pStyle w:val="NoSpacing"/>
+        <w:rPr>
+          <w:sz w:val="20"/>
+          <w:szCs w:val="20"/>
+        </w:rPr>
+      </w:pPr>
+      <w:proofErr w:type="gramStart"/>
+      <w:r>
+        <w:rPr>
+          <w:color w:val="808080" w:themeColor="background1" w:themeShade="80"/>
+          <w:sz w:val="20"/>
+          <w:szCs w:val="20"/>
+        </w:rPr>
+        <w:t>these</w:t>
+      </w:r>
+      <w:proofErr w:type="gramEnd"/>
+      <w:r>
+        <w:rPr>
+          <w:color w:val="808080" w:themeColor="background1" w:themeShade="80"/>
+          <w:sz w:val="20"/>
+          <w:szCs w:val="20"/>
+        </w:rPr>
+        <w:t>.</w:t>
+      </w:r>
+      <w:r>
+        <w:rPr>
+          <w:sz w:val="20"/>
+          <w:szCs w:val="20"/>
+        </w:rPr>
+        <w:cr/>
+      </w:r>
+    </w:p>
+    <w:p>
+      <w:pPr>
+        <w:pStyle w:val="NoSpacing"/>
+        <w:rPr>
+          <w:sz w:val="20"/>
+          <w:szCs w:val="20"/>
+        </w:rPr>
+      </w:pPr>
+    </w:p>
+    <w:p>
+      <w:pPr>
+        <w:pStyle w:val="NoSpacing"/>
+        <w:rPr>
+          <w:sz w:val="20"/>
+          <w:szCs w:val="20"/>
+        </w:rPr>
+      </w:pPr>
+      <w:r>
+        <w:rPr>
+          <w:sz w:val="20"/>
+          <w:szCs w:val="20"/>
+        </w:rPr>
+        <w:t>b)</w:t>
+      </w:r>
+    </w:p>
+    <w:p>
+      <w:pPr>
+        <w:pStyle w:val="NoSpacing"/>
+        <w:rPr>
+          <w:color w:val="808080" w:themeColor="background1" w:themeShade="80"/>
+          <w:sz w:val="20"/>
+          <w:szCs w:val="20"/>
+        </w:rPr>
+      </w:pPr>
+      <w:r>
+        <w:rPr>
+          <w:color w:val="808080" w:themeColor="background1" w:themeShade="80"/>
+          <w:sz w:val="20"/>
+          <w:szCs w:val="20"/>
+        </w:rPr>
+        <w:t xml:space="preserve">The C++ ATM class includes a </w:t>
+      </w:r>
+      <w:proofErr w:type="spellStart"/>
+      <w:r>
+        <w:rPr>
+          <w:color w:val="808080" w:themeColor="background1" w:themeShade="80"/>
+          <w:sz w:val="20"/>
+          <w:szCs w:val="20"/>
+        </w:rPr>
+        <w:t>BankAccount</w:t>
+      </w:r>
+      <w:proofErr w:type="spellEnd"/>
+      <w:r>
+        <w:rPr>
+          <w:color w:val="808080" w:themeColor="background1" w:themeShade="80"/>
+          <w:sz w:val="20"/>
+          <w:szCs w:val="20"/>
+        </w:rPr>
+        <w:t xml:space="preserve"> pointer as one of its data members. Explain</w:t>
+      </w:r>
+    </w:p>
+    <w:p>
+      <w:pPr>
+        <w:pStyle w:val="NoSpacing"/>
+        <w:rPr>
+          <w:color w:val="808080" w:themeColor="background1" w:themeShade="80"/>
+          <w:sz w:val="20"/>
+          <w:szCs w:val="20"/>
+        </w:rPr>
+      </w:pPr>
+      <w:proofErr w:type="gramStart"/>
+      <w:r>
+        <w:rPr>
+          <w:color w:val="808080" w:themeColor="background1" w:themeShade="80"/>
+          <w:sz w:val="20"/>
+          <w:szCs w:val="20"/>
+        </w:rPr>
+        <w:t>why</w:t>
+      </w:r>
+      <w:proofErr w:type="gramEnd"/>
+      <w:r>
+        <w:rPr>
+          <w:color w:val="808080" w:themeColor="background1" w:themeShade="80"/>
+          <w:sz w:val="20"/>
+          <w:szCs w:val="20"/>
+        </w:rPr>
+        <w:t xml:space="preserve">, in this case study, using a </w:t>
+      </w:r>
+      <w:proofErr w:type="spellStart"/>
+      <w:r>
+        <w:rPr>
+          <w:color w:val="808080" w:themeColor="background1" w:themeShade="80"/>
+          <w:sz w:val="20"/>
+          <w:szCs w:val="20"/>
+        </w:rPr>
+        <w:t>BankAccount</w:t>
+      </w:r>
+      <w:proofErr w:type="spellEnd"/>
+      <w:r>
+        <w:rPr>
+          <w:color w:val="808080" w:themeColor="background1" w:themeShade="80"/>
+          <w:sz w:val="20"/>
+          <w:szCs w:val="20"/>
+        </w:rPr>
+        <w:t xml:space="preserve"> instance instead of a pointer to</w:t>
+      </w:r>
+    </w:p>
+    <w:p>
+      <w:pPr>
+        <w:pStyle w:val="NoSpacing"/>
+        <w:rPr>
+          <w:color w:val="808080" w:themeColor="background1" w:themeShade="80"/>
+          <w:sz w:val="20"/>
+          <w:szCs w:val="20"/>
+        </w:rPr>
+      </w:pPr>
+      <w:proofErr w:type="gramStart"/>
+      <w:r>
+        <w:rPr>
+          <w:color w:val="808080" w:themeColor="background1" w:themeShade="80"/>
+          <w:sz w:val="20"/>
+          <w:szCs w:val="20"/>
+        </w:rPr>
+        <w:t>implement</w:t>
+      </w:r>
+      <w:proofErr w:type="gramEnd"/>
+      <w:r>
+        <w:rPr>
+          <w:color w:val="808080" w:themeColor="background1" w:themeShade="80"/>
+          <w:sz w:val="20"/>
+          <w:szCs w:val="20"/>
+        </w:rPr>
+        <w:t xml:space="preserve"> this relationship, would not be appropriate. Give specific examples from</w:t>
+      </w:r>
+    </w:p>
+    <w:p>
+      <w:pPr>
+        <w:pStyle w:val="NoSpacing"/>
+        <w:rPr>
+          <w:sz w:val="20"/>
+          <w:szCs w:val="20"/>
+        </w:rPr>
+      </w:pPr>
+      <w:proofErr w:type="gramStart"/>
+      <w:r>
+        <w:rPr>
+          <w:color w:val="808080" w:themeColor="background1" w:themeShade="80"/>
+          <w:sz w:val="20"/>
+          <w:szCs w:val="20"/>
+        </w:rPr>
+        <w:t>your</w:t>
+      </w:r>
+      <w:proofErr w:type="gramEnd"/>
+      <w:r>
+        <w:rPr>
+          <w:color w:val="808080" w:themeColor="background1" w:themeShade="80"/>
+          <w:sz w:val="20"/>
+          <w:szCs w:val="20"/>
+        </w:rPr>
+        <w:t xml:space="preserve"> final solution to illustrate your answer.</w:t>
+      </w:r>
+      <w:r>
+        <w:rPr>
+          <w:sz w:val="20"/>
+          <w:szCs w:val="20"/>
+        </w:rPr>
+        <w:cr/>
+      </w:r>
+    </w:p>
+    <w:p>
+      <w:pPr>
+        <w:pStyle w:val="NoSpacing"/>
+        <w:rPr>
+          <w:sz w:val="20"/>
+          <w:szCs w:val="20"/>
+        </w:rPr>
+      </w:pPr>
+    </w:p>
+    <w:p>
+      <w:pPr>
+        <w:pStyle w:val="NoSpacing"/>
+        <w:rPr>
+          <w:sz w:val="20"/>
+          <w:szCs w:val="20"/>
+        </w:rPr>
+      </w:pPr>
+      <w:r>
+        <w:rPr>
+          <w:sz w:val="20"/>
+          <w:szCs w:val="20"/>
+        </w:rPr>
+        <w:t>c)</w:t>
+      </w:r>
+    </w:p>
+    <w:p>
+      <w:pPr>
+        <w:pStyle w:val="NoSpacing"/>
+        <w:rPr>
+          <w:color w:val="808080" w:themeColor="background1" w:themeShade="80"/>
+          <w:sz w:val="20"/>
+          <w:szCs w:val="20"/>
+        </w:rPr>
+      </w:pPr>
+      <w:r>
+        <w:rPr>
+          <w:color w:val="808080" w:themeColor="background1" w:themeShade="80"/>
+          <w:sz w:val="20"/>
+          <w:szCs w:val="20"/>
+        </w:rPr>
+        <w:t xml:space="preserve">In the C++ implementation given, what is the nature of relationship between the </w:t>
+      </w:r>
+      <w:proofErr w:type="gramStart"/>
+      <w:r>
+        <w:rPr>
+          <w:color w:val="808080" w:themeColor="background1" w:themeShade="80"/>
+          <w:sz w:val="20"/>
+          <w:szCs w:val="20"/>
+        </w:rPr>
+        <w:t>Card</w:t>
+      </w:r>
+      <w:proofErr w:type="gramEnd"/>
+    </w:p>
+    <w:p>
+      <w:pPr>
+        <w:pStyle w:val="NoSpacing"/>
+        <w:rPr>
+          <w:color w:val="808080" w:themeColor="background1" w:themeShade="80"/>
+          <w:sz w:val="20"/>
+          <w:szCs w:val="20"/>
+        </w:rPr>
+      </w:pPr>
+      <w:proofErr w:type="gramStart"/>
+      <w:r>
+        <w:rPr>
+          <w:color w:val="808080" w:themeColor="background1" w:themeShade="80"/>
+          <w:sz w:val="20"/>
+          <w:szCs w:val="20"/>
+        </w:rPr>
+        <w:t>and</w:t>
+      </w:r>
+      <w:proofErr w:type="gramEnd"/>
+      <w:r>
+        <w:rPr>
+          <w:color w:val="808080" w:themeColor="background1" w:themeShade="80"/>
+          <w:sz w:val="20"/>
+          <w:szCs w:val="20"/>
+        </w:rPr>
+        <w:t xml:space="preserve"> List&lt;string&gt; classes, how should it represented in UML and what C++</w:t>
+      </w:r>
+    </w:p>
+    <w:p>
+      <w:pPr>
+        <w:pStyle w:val="NoSpacing"/>
+        <w:rPr>
+          <w:color w:val="808080" w:themeColor="background1" w:themeShade="80"/>
+          <w:sz w:val="20"/>
+          <w:szCs w:val="20"/>
+        </w:rPr>
+      </w:pPr>
+      <w:proofErr w:type="gramStart"/>
+      <w:r>
+        <w:rPr>
+          <w:color w:val="808080" w:themeColor="background1" w:themeShade="80"/>
+          <w:sz w:val="20"/>
+          <w:szCs w:val="20"/>
+        </w:rPr>
+        <w:t>mechanisms</w:t>
+      </w:r>
+      <w:proofErr w:type="gramEnd"/>
+      <w:r>
+        <w:rPr>
+          <w:color w:val="808080" w:themeColor="background1" w:themeShade="80"/>
+          <w:sz w:val="20"/>
+          <w:szCs w:val="20"/>
+        </w:rPr>
+        <w:t xml:space="preserve"> are involved in its C++ implementation?</w:t>
+      </w:r>
+    </w:p>
+    <w:p>
+      <w:pPr>
+        <w:pStyle w:val="NoSpacing"/>
+        <w:rPr>
+          <w:sz w:val="20"/>
+          <w:szCs w:val="20"/>
+        </w:rPr>
+      </w:pPr>
+      <w:r>
+        <w:rPr>
+          <w:sz w:val="20"/>
+          <w:szCs w:val="20"/>
+        </w:rPr>
+        <w:br/>
+        <w:t>d)</w:t>
+      </w:r>
+    </w:p>
+    <w:p>
+      <w:pPr>
+        <w:pStyle w:val="NoSpacing"/>
+        <w:rPr>
+          <w:color w:val="808080" w:themeColor="background1" w:themeShade="80"/>
+          <w:sz w:val="20"/>
+          <w:szCs w:val="20"/>
+        </w:rPr>
+      </w:pPr>
+      <w:r>
+        <w:rPr>
+          <w:color w:val="808080" w:themeColor="background1" w:themeShade="80"/>
+          <w:sz w:val="20"/>
+          <w:szCs w:val="20"/>
+        </w:rPr>
+        <w:t xml:space="preserve">Is the </w:t>
+      </w:r>
+      <w:proofErr w:type="spellStart"/>
+      <w:r>
+        <w:rPr>
+          <w:color w:val="808080" w:themeColor="background1" w:themeShade="80"/>
+          <w:sz w:val="20"/>
+          <w:szCs w:val="20"/>
+        </w:rPr>
+        <w:t>UserInterface</w:t>
+      </w:r>
+      <w:proofErr w:type="spellEnd"/>
+      <w:r>
+        <w:rPr>
+          <w:color w:val="808080" w:themeColor="background1" w:themeShade="80"/>
+          <w:sz w:val="20"/>
+          <w:szCs w:val="20"/>
+        </w:rPr>
+        <w:t xml:space="preserve"> class an abstract class? How do you know? If not, should it be?</w:t>
+      </w:r>
+    </w:p>
+    <w:p>
+      <w:pPr>
+        <w:pStyle w:val="NoSpacing"/>
+        <w:rPr>
+          <w:sz w:val="20"/>
+          <w:szCs w:val="20"/>
+        </w:rPr>
+      </w:pPr>
+    </w:p>
+    <w:p>
+      <w:pPr>
+        <w:pStyle w:val="NoSpacing"/>
+        <w:rPr>
+          <w:sz w:val="20"/>
+          <w:szCs w:val="20"/>
+        </w:rPr>
+      </w:pPr>
+      <w:r>
+        <w:rPr>
+          <w:sz w:val="20"/>
+          <w:szCs w:val="20"/>
+        </w:rPr>
+        <w:t>e)</w:t>
+      </w:r>
+    </w:p>
+    <w:p>
+      <w:pPr>
+        <w:pStyle w:val="NoSpacing"/>
+        <w:rPr>
+          <w:color w:val="808080" w:themeColor="background1" w:themeShade="80"/>
+          <w:sz w:val="20"/>
+          <w:szCs w:val="20"/>
+        </w:rPr>
+      </w:pPr>
+      <w:r>
+        <w:rPr>
+          <w:color w:val="808080" w:themeColor="background1" w:themeShade="80"/>
+          <w:sz w:val="20"/>
+          <w:szCs w:val="20"/>
+        </w:rPr>
+        <w:t>Why is the Date::</w:t>
+      </w:r>
+      <w:proofErr w:type="spellStart"/>
+      <w:proofErr w:type="gramStart"/>
+      <w:r>
+        <w:rPr>
+          <w:color w:val="808080" w:themeColor="background1" w:themeShade="80"/>
+          <w:sz w:val="20"/>
+          <w:szCs w:val="20"/>
+        </w:rPr>
+        <w:t>currentDate</w:t>
+      </w:r>
+      <w:proofErr w:type="spellEnd"/>
+      <w:r>
+        <w:rPr>
+          <w:color w:val="808080" w:themeColor="background1" w:themeShade="80"/>
+          <w:sz w:val="20"/>
+          <w:szCs w:val="20"/>
+        </w:rPr>
+        <w:t>(</w:t>
+      </w:r>
+      <w:proofErr w:type="gramEnd"/>
+      <w:r>
+        <w:rPr>
+          <w:color w:val="808080" w:themeColor="background1" w:themeShade="80"/>
+          <w:sz w:val="20"/>
+          <w:szCs w:val="20"/>
+        </w:rPr>
+        <w:t>) function declared as static? How does this</w:t>
+      </w:r>
+    </w:p>
+    <w:p>
+      <w:pPr>
+        <w:pStyle w:val="NoSpacing"/>
+        <w:rPr>
+          <w:color w:val="808080" w:themeColor="background1" w:themeShade="80"/>
+          <w:sz w:val="20"/>
+          <w:szCs w:val="20"/>
+        </w:rPr>
+      </w:pPr>
+      <w:proofErr w:type="gramStart"/>
+      <w:r>
+        <w:rPr>
+          <w:color w:val="808080" w:themeColor="background1" w:themeShade="80"/>
+          <w:sz w:val="20"/>
+          <w:szCs w:val="20"/>
+        </w:rPr>
+        <w:t>mechanism</w:t>
+      </w:r>
+      <w:proofErr w:type="gramEnd"/>
+      <w:r>
+        <w:rPr>
+          <w:color w:val="808080" w:themeColor="background1" w:themeShade="80"/>
+          <w:sz w:val="20"/>
+          <w:szCs w:val="20"/>
+        </w:rPr>
+        <w:t xml:space="preserve"> work?</w:t>
+      </w:r>
+    </w:p>
+    <w:p>
+      <w:pPr>
+        <w:pStyle w:val="NoSpacing"/>
+        <w:rPr>
+          <w:sz w:val="20"/>
+          <w:szCs w:val="20"/>
+        </w:rPr>
+      </w:pPr>
+    </w:p>
+    <w:p>
+      <w:pPr>
+        <w:pStyle w:val="NoSpacing"/>
+        <w:rPr>
+          <w:color w:val="808080" w:themeColor="background1" w:themeShade="80"/>
+          <w:sz w:val="20"/>
+          <w:szCs w:val="20"/>
+        </w:rPr>
+      </w:pPr>
+      <w:proofErr w:type="gramStart"/>
+      <w:r>
+        <w:rPr>
+          <w:sz w:val="20"/>
+          <w:szCs w:val="20"/>
+        </w:rPr>
+        <w:t>f)</w:t>
+      </w:r>
+      <w:proofErr w:type="gramEnd"/>
+      <w:r>
+        <w:rPr>
+          <w:sz w:val="20"/>
+          <w:szCs w:val="20"/>
+        </w:rPr>
+        <w:br/>
+      </w:r>
+      <w:r>
+        <w:rPr>
+          <w:color w:val="808080" w:themeColor="background1" w:themeShade="80"/>
+          <w:sz w:val="20"/>
+          <w:szCs w:val="20"/>
+        </w:rPr>
+        <w:t>Assuming that t1 is a valid Time instance, indicate which functions are called in each of</w:t>
+      </w:r>
+    </w:p>
+    <w:p>
+      <w:pPr>
+        <w:pStyle w:val="NoSpacing"/>
+        <w:rPr>
+          <w:color w:val="808080" w:themeColor="background1" w:themeShade="80"/>
+          <w:sz w:val="20"/>
+          <w:szCs w:val="20"/>
+        </w:rPr>
+      </w:pPr>
+      <w:proofErr w:type="gramStart"/>
+      <w:r>
+        <w:rPr>
+          <w:color w:val="808080" w:themeColor="background1" w:themeShade="80"/>
+          <w:sz w:val="20"/>
+          <w:szCs w:val="20"/>
+        </w:rPr>
+        <w:t>the</w:t>
+      </w:r>
+      <w:proofErr w:type="gramEnd"/>
+      <w:r>
+        <w:rPr>
+          <w:color w:val="808080" w:themeColor="background1" w:themeShade="80"/>
+          <w:sz w:val="20"/>
+          <w:szCs w:val="20"/>
+        </w:rPr>
+        <w:t xml:space="preserve"> following lines of code. Will they work with the Time class given? Explain the issues,</w:t>
+      </w:r>
+    </w:p>
+    <w:p>
+      <w:pPr>
+        <w:pStyle w:val="NoSpacing"/>
+        <w:rPr>
+          <w:color w:val="808080" w:themeColor="background1" w:themeShade="80"/>
+          <w:sz w:val="20"/>
+          <w:szCs w:val="20"/>
+        </w:rPr>
+      </w:pPr>
+      <w:proofErr w:type="gramStart"/>
+      <w:r>
+        <w:rPr>
+          <w:color w:val="808080" w:themeColor="background1" w:themeShade="80"/>
+          <w:sz w:val="20"/>
+          <w:szCs w:val="20"/>
+        </w:rPr>
+        <w:t>if</w:t>
+      </w:r>
+      <w:proofErr w:type="gramEnd"/>
+      <w:r>
+        <w:rPr>
+          <w:color w:val="808080" w:themeColor="background1" w:themeShade="80"/>
+          <w:sz w:val="20"/>
+          <w:szCs w:val="20"/>
+        </w:rPr>
+        <w:t xml:space="preserve"> any, and describe what changes are needed in the Time class for each of these</w:t>
+      </w:r>
+    </w:p>
+    <w:p>
+      <w:pPr>
+        <w:pStyle w:val="NoSpacing"/>
+        <w:rPr>
+          <w:color w:val="808080" w:themeColor="background1" w:themeShade="80"/>
+          <w:sz w:val="20"/>
+          <w:szCs w:val="20"/>
+        </w:rPr>
+      </w:pPr>
+      <w:proofErr w:type="gramStart"/>
+      <w:r>
+        <w:rPr>
+          <w:color w:val="808080" w:themeColor="background1" w:themeShade="80"/>
+          <w:sz w:val="20"/>
+          <w:szCs w:val="20"/>
+        </w:rPr>
+        <w:t>statements</w:t>
+      </w:r>
+      <w:proofErr w:type="gramEnd"/>
+      <w:r>
+        <w:rPr>
+          <w:color w:val="808080" w:themeColor="background1" w:themeShade="80"/>
+          <w:sz w:val="20"/>
+          <w:szCs w:val="20"/>
+        </w:rPr>
+        <w:t xml:space="preserve"> to be valid, equivalent and works as expected (i.e., create the same instance</w:t>
+      </w:r>
+    </w:p>
+    <w:p>
+      <w:pPr>
+        <w:pStyle w:val="NoSpacing"/>
+        <w:rPr>
+          <w:color w:val="808080" w:themeColor="background1" w:themeShade="80"/>
+          <w:sz w:val="20"/>
+          <w:szCs w:val="20"/>
+        </w:rPr>
+      </w:pPr>
+      <w:r>
+        <w:rPr>
+          <w:color w:val="808080" w:themeColor="background1" w:themeShade="80"/>
+          <w:sz w:val="20"/>
+          <w:szCs w:val="20"/>
+        </w:rPr>
+        <w:t>t).</w:t>
+      </w:r>
+    </w:p>
+    <w:p>
+      <w:pPr>
+        <w:pStyle w:val="NoSpacing"/>
+        <w:rPr>
+          <w:color w:val="808080" w:themeColor="background1" w:themeShade="80"/>
+          <w:sz w:val="20"/>
+          <w:szCs w:val="20"/>
+        </w:rPr>
+      </w:pPr>
+      <w:r>
+        <w:rPr>
+          <w:color w:val="808080" w:themeColor="background1" w:themeShade="80"/>
+          <w:sz w:val="20"/>
+          <w:szCs w:val="20"/>
+        </w:rPr>
+        <w:t xml:space="preserve">Time </w:t>
+      </w:r>
+      <w:proofErr w:type="gramStart"/>
+      <w:r>
+        <w:rPr>
+          <w:color w:val="808080" w:themeColor="background1" w:themeShade="80"/>
+          <w:sz w:val="20"/>
+          <w:szCs w:val="20"/>
+        </w:rPr>
+        <w:t>t(</w:t>
+      </w:r>
+      <w:proofErr w:type="gramEnd"/>
+      <w:r>
+        <w:rPr>
+          <w:color w:val="808080" w:themeColor="background1" w:themeShade="80"/>
+          <w:sz w:val="20"/>
+          <w:szCs w:val="20"/>
+        </w:rPr>
+        <w:t>t1 + Time(0, 0, 12)); //line 1</w:t>
+      </w:r>
+    </w:p>
+    <w:p>
+      <w:pPr>
+        <w:pStyle w:val="NoSpacing"/>
+        <w:rPr>
+          <w:color w:val="808080" w:themeColor="background1" w:themeShade="80"/>
+          <w:sz w:val="20"/>
+          <w:szCs w:val="20"/>
+        </w:rPr>
+      </w:pPr>
+      <w:r>
+        <w:rPr>
+          <w:color w:val="808080" w:themeColor="background1" w:themeShade="80"/>
+          <w:sz w:val="20"/>
+          <w:szCs w:val="20"/>
+        </w:rPr>
+        <w:t xml:space="preserve">Time </w:t>
+      </w:r>
+      <w:proofErr w:type="gramStart"/>
+      <w:r>
+        <w:rPr>
+          <w:color w:val="808080" w:themeColor="background1" w:themeShade="80"/>
+          <w:sz w:val="20"/>
+          <w:szCs w:val="20"/>
+        </w:rPr>
+        <w:t>t(</w:t>
+      </w:r>
+      <w:proofErr w:type="gramEnd"/>
+      <w:r>
+        <w:rPr>
+          <w:color w:val="808080" w:themeColor="background1" w:themeShade="80"/>
+          <w:sz w:val="20"/>
+          <w:szCs w:val="20"/>
+        </w:rPr>
+        <w:t>Time(12) + t1); //line 2</w:t>
+      </w:r>
+    </w:p>
+    <w:p>
+      <w:pPr>
+        <w:pStyle w:val="NoSpacing"/>
+        <w:rPr>
+          <w:color w:val="808080" w:themeColor="background1" w:themeShade="80"/>
+          <w:sz w:val="20"/>
+          <w:szCs w:val="20"/>
+        </w:rPr>
+      </w:pPr>
+      <w:r>
+        <w:rPr>
+          <w:color w:val="808080" w:themeColor="background1" w:themeShade="80"/>
+          <w:sz w:val="20"/>
+          <w:szCs w:val="20"/>
+        </w:rPr>
+        <w:t xml:space="preserve">Time </w:t>
+      </w:r>
+      <w:proofErr w:type="gramStart"/>
+      <w:r>
+        <w:rPr>
+          <w:color w:val="808080" w:themeColor="background1" w:themeShade="80"/>
+          <w:sz w:val="20"/>
+          <w:szCs w:val="20"/>
+        </w:rPr>
+        <w:t>t(</w:t>
+      </w:r>
+      <w:proofErr w:type="gramEnd"/>
+      <w:r>
+        <w:rPr>
+          <w:color w:val="808080" w:themeColor="background1" w:themeShade="80"/>
+          <w:sz w:val="20"/>
+          <w:szCs w:val="20"/>
+        </w:rPr>
+        <w:t>t1 + 12); //line 3</w:t>
+      </w:r>
+    </w:p>
+    <w:p>
+      <w:pPr>
+        <w:pStyle w:val="NoSpacing"/>
+        <w:rPr>
+          <w:sz w:val="20"/>
+          <w:szCs w:val="20"/>
+        </w:rPr>
+      </w:pPr>
+      <w:r>
+        <w:rPr>
+          <w:color w:val="808080" w:themeColor="background1" w:themeShade="80"/>
+          <w:sz w:val="20"/>
+          <w:szCs w:val="20"/>
+        </w:rPr>
+        <w:t xml:space="preserve">Time </w:t>
+      </w:r>
+      <w:proofErr w:type="gramStart"/>
+      <w:r>
+        <w:rPr>
+          <w:color w:val="808080" w:themeColor="background1" w:themeShade="80"/>
+          <w:sz w:val="20"/>
+          <w:szCs w:val="20"/>
+        </w:rPr>
+        <w:t>t(</w:t>
+      </w:r>
+      <w:proofErr w:type="gramEnd"/>
+      <w:r>
+        <w:rPr>
+          <w:color w:val="808080" w:themeColor="background1" w:themeShade="80"/>
+          <w:sz w:val="20"/>
+          <w:szCs w:val="20"/>
+        </w:rPr>
+        <w:t>12 + t1); //line 4</w:t>
+      </w:r>
+      <w:r>
+        <w:rPr>
+          <w:sz w:val="20"/>
+          <w:szCs w:val="20"/>
+        </w:rPr>
+        <w:cr/>
+      </w:r>
+    </w:p>
+    <w:p>
+      <w:pPr>
+        <w:pStyle w:val="NoSpacing"/>
+        <w:rPr>
+          <w:sz w:val="20"/>
+          <w:szCs w:val="20"/>
+        </w:rPr>
+      </w:pPr>
+    </w:p>
+    <w:p>
+      <w:pPr>
+        <w:pStyle w:val="NoSpacing"/>
+        <w:rPr>
+          <w:sz w:val="20"/>
+          <w:szCs w:val="20"/>
+        </w:rPr>
+      </w:pPr>
+      <w:r>
+        <w:rPr>
+          <w:sz w:val="20"/>
+          <w:szCs w:val="20"/>
+        </w:rPr>
+        <w:t>g)</w:t>
+      </w:r>
+    </w:p>
+    <w:p>
+      <w:pPr>
+        <w:pStyle w:val="NoSpacing"/>
+        <w:rPr>
+          <w:color w:val="808080" w:themeColor="background1" w:themeShade="80"/>
+          <w:sz w:val="20"/>
+          <w:szCs w:val="20"/>
+        </w:rPr>
+      </w:pPr>
+      <w:r>
+        <w:rPr>
+          <w:color w:val="808080" w:themeColor="background1" w:themeShade="80"/>
+          <w:sz w:val="20"/>
+          <w:szCs w:val="20"/>
+        </w:rPr>
+        <w:t xml:space="preserve">The purpose of the </w:t>
+      </w:r>
+      <w:proofErr w:type="spellStart"/>
+      <w:r>
+        <w:rPr>
+          <w:color w:val="808080" w:themeColor="background1" w:themeShade="80"/>
+          <w:sz w:val="20"/>
+          <w:szCs w:val="20"/>
+        </w:rPr>
+        <w:t>TransactionList</w:t>
+      </w:r>
+      <w:proofErr w:type="spellEnd"/>
+      <w:r>
+        <w:rPr>
+          <w:color w:val="808080" w:themeColor="background1" w:themeShade="80"/>
+          <w:sz w:val="20"/>
+          <w:szCs w:val="20"/>
+        </w:rPr>
+        <w:t>::</w:t>
+      </w:r>
+      <w:proofErr w:type="spellStart"/>
+      <w:r>
+        <w:rPr>
+          <w:color w:val="808080" w:themeColor="background1" w:themeShade="80"/>
+          <w:sz w:val="20"/>
+          <w:szCs w:val="20"/>
+        </w:rPr>
+        <w:t>deleteGivenTransaction</w:t>
+      </w:r>
+      <w:proofErr w:type="spellEnd"/>
+      <w:r>
+        <w:rPr>
+          <w:color w:val="808080" w:themeColor="background1" w:themeShade="80"/>
+          <w:sz w:val="20"/>
+          <w:szCs w:val="20"/>
+        </w:rPr>
+        <w:t xml:space="preserve"> function is to</w:t>
+      </w:r>
+    </w:p>
+    <w:p>
+      <w:pPr>
+        <w:pStyle w:val="NoSpacing"/>
+        <w:rPr>
+          <w:color w:val="808080" w:themeColor="background1" w:themeShade="80"/>
+          <w:sz w:val="20"/>
+          <w:szCs w:val="20"/>
+        </w:rPr>
+      </w:pPr>
+      <w:proofErr w:type="gramStart"/>
+      <w:r>
+        <w:rPr>
+          <w:color w:val="808080" w:themeColor="background1" w:themeShade="80"/>
+          <w:sz w:val="20"/>
+          <w:szCs w:val="20"/>
+        </w:rPr>
+        <w:t>delete</w:t>
+      </w:r>
+      <w:proofErr w:type="gramEnd"/>
+      <w:r>
+        <w:rPr>
+          <w:color w:val="808080" w:themeColor="background1" w:themeShade="80"/>
+          <w:sz w:val="20"/>
+          <w:szCs w:val="20"/>
+        </w:rPr>
+        <w:t xml:space="preserve"> the first occurrence, if there is one, of a given transaction from a non-empty</w:t>
+      </w:r>
+    </w:p>
+    <w:p>
+      <w:pPr>
+        <w:pStyle w:val="NoSpacing"/>
+        <w:rPr>
+          <w:color w:val="808080" w:themeColor="background1" w:themeShade="80"/>
+          <w:sz w:val="20"/>
+          <w:szCs w:val="20"/>
+        </w:rPr>
+      </w:pPr>
+      <w:proofErr w:type="gramStart"/>
+      <w:r>
+        <w:rPr>
+          <w:color w:val="808080" w:themeColor="background1" w:themeShade="80"/>
+          <w:sz w:val="20"/>
+          <w:szCs w:val="20"/>
+        </w:rPr>
+        <w:t>transaction</w:t>
+      </w:r>
+      <w:proofErr w:type="gramEnd"/>
+      <w:r>
+        <w:rPr>
+          <w:color w:val="808080" w:themeColor="background1" w:themeShade="80"/>
+          <w:sz w:val="20"/>
+          <w:szCs w:val="20"/>
+        </w:rPr>
+        <w:t xml:space="preserve"> list. Is the following version correct? If not, describe all the reasons why it</w:t>
+      </w:r>
+    </w:p>
+    <w:p>
+      <w:pPr>
+        <w:pStyle w:val="NoSpacing"/>
+        <w:rPr>
+          <w:color w:val="808080" w:themeColor="background1" w:themeShade="80"/>
+          <w:sz w:val="20"/>
+          <w:szCs w:val="20"/>
+        </w:rPr>
+      </w:pPr>
+      <w:proofErr w:type="gramStart"/>
+      <w:r>
+        <w:rPr>
+          <w:color w:val="808080" w:themeColor="background1" w:themeShade="80"/>
+          <w:sz w:val="20"/>
+          <w:szCs w:val="20"/>
+        </w:rPr>
+        <w:t>isn’t</w:t>
+      </w:r>
+      <w:proofErr w:type="gramEnd"/>
+      <w:r>
+        <w:rPr>
+          <w:color w:val="808080" w:themeColor="background1" w:themeShade="80"/>
+          <w:sz w:val="20"/>
+          <w:szCs w:val="20"/>
+        </w:rPr>
+        <w:t xml:space="preserve"> and show how it should be amended to work correctly.</w:t>
+      </w:r>
+    </w:p>
+    <w:p>
+      <w:pPr>
+        <w:pStyle w:val="NoSpacing"/>
+        <w:rPr>
+          <w:color w:val="808080" w:themeColor="background1" w:themeShade="80"/>
+          <w:sz w:val="20"/>
+          <w:szCs w:val="20"/>
+        </w:rPr>
+      </w:pPr>
+      <w:proofErr w:type="gramStart"/>
+      <w:r>
+        <w:rPr>
+          <w:color w:val="808080" w:themeColor="background1" w:themeShade="80"/>
+          <w:sz w:val="20"/>
+          <w:szCs w:val="20"/>
+        </w:rPr>
+        <w:t>void</w:t>
+      </w:r>
+      <w:proofErr w:type="gramEnd"/>
+      <w:r>
+        <w:rPr>
+          <w:color w:val="808080" w:themeColor="background1" w:themeShade="80"/>
+          <w:sz w:val="20"/>
+          <w:szCs w:val="20"/>
+        </w:rPr>
+        <w:t xml:space="preserve"> </w:t>
+      </w:r>
+      <w:proofErr w:type="spellStart"/>
+      <w:r>
+        <w:rPr>
+          <w:color w:val="808080" w:themeColor="background1" w:themeShade="80"/>
+          <w:sz w:val="20"/>
+          <w:szCs w:val="20"/>
+        </w:rPr>
+        <w:t>TransactionList</w:t>
+      </w:r>
+      <w:proofErr w:type="spellEnd"/>
+      <w:r>
+        <w:rPr>
+          <w:color w:val="808080" w:themeColor="background1" w:themeShade="80"/>
+          <w:sz w:val="20"/>
+          <w:szCs w:val="20"/>
+        </w:rPr>
+        <w:t>::</w:t>
+      </w:r>
+      <w:proofErr w:type="spellStart"/>
+      <w:r>
+        <w:rPr>
+          <w:color w:val="808080" w:themeColor="background1" w:themeShade="80"/>
+          <w:sz w:val="20"/>
+          <w:szCs w:val="20"/>
+        </w:rPr>
+        <w:t>deleteGivenTransaction</w:t>
+      </w:r>
+      <w:proofErr w:type="spellEnd"/>
+      <w:r>
+        <w:rPr>
+          <w:color w:val="808080" w:themeColor="background1" w:themeShade="80"/>
+          <w:sz w:val="20"/>
+          <w:szCs w:val="20"/>
+        </w:rPr>
+        <w:t>(</w:t>
+      </w:r>
+      <w:proofErr w:type="spellStart"/>
+      <w:r>
+        <w:rPr>
+          <w:color w:val="808080" w:themeColor="background1" w:themeShade="80"/>
+          <w:sz w:val="20"/>
+          <w:szCs w:val="20"/>
+        </w:rPr>
+        <w:t>const</w:t>
+      </w:r>
+      <w:proofErr w:type="spellEnd"/>
+      <w:r>
+        <w:rPr>
+          <w:color w:val="808080" w:themeColor="background1" w:themeShade="80"/>
+          <w:sz w:val="20"/>
+          <w:szCs w:val="20"/>
+        </w:rPr>
+        <w:t xml:space="preserve"> Transaction&amp; </w:t>
+      </w:r>
+      <w:proofErr w:type="spellStart"/>
+      <w:r>
+        <w:rPr>
+          <w:color w:val="808080" w:themeColor="background1" w:themeShade="80"/>
+          <w:sz w:val="20"/>
+          <w:szCs w:val="20"/>
+        </w:rPr>
+        <w:t>tr</w:t>
+      </w:r>
+      <w:proofErr w:type="spellEnd"/>
+      <w:r>
+        <w:rPr>
+          <w:color w:val="808080" w:themeColor="background1" w:themeShade="80"/>
+          <w:sz w:val="20"/>
+          <w:szCs w:val="20"/>
+        </w:rPr>
+        <w:t>)</w:t>
+      </w:r>
+    </w:p>
+    <w:p>
+      <w:pPr>
+        <w:pStyle w:val="NoSpacing"/>
+        <w:rPr>
+          <w:color w:val="808080" w:themeColor="background1" w:themeShade="80"/>
+          <w:sz w:val="20"/>
+          <w:szCs w:val="20"/>
+        </w:rPr>
+      </w:pPr>
+      <w:r>
+        <w:rPr>
+          <w:color w:val="808080" w:themeColor="background1" w:themeShade="80"/>
+          <w:sz w:val="20"/>
+          <w:szCs w:val="20"/>
+        </w:rPr>
+        <w:t>{</w:t>
+      </w:r>
+    </w:p>
+    <w:p>
+      <w:pPr>
+        <w:pStyle w:val="NoSpacing"/>
+        <w:rPr>
+          <w:color w:val="808080" w:themeColor="background1" w:themeShade="80"/>
+          <w:sz w:val="20"/>
+          <w:szCs w:val="20"/>
+        </w:rPr>
+      </w:pPr>
+      <w:proofErr w:type="gramStart"/>
+      <w:r>
+        <w:rPr>
+          <w:color w:val="808080" w:themeColor="background1" w:themeShade="80"/>
+          <w:sz w:val="20"/>
+          <w:szCs w:val="20"/>
+        </w:rPr>
+        <w:t>assert(</w:t>
+      </w:r>
+      <w:proofErr w:type="gramEnd"/>
+      <w:r>
+        <w:rPr>
+          <w:color w:val="808080" w:themeColor="background1" w:themeShade="80"/>
+          <w:sz w:val="20"/>
+          <w:szCs w:val="20"/>
+        </w:rPr>
+        <w:t>size() != 0);</w:t>
+      </w:r>
+    </w:p>
+    <w:p>
+      <w:pPr>
+        <w:pStyle w:val="NoSpacing"/>
+        <w:rPr>
+          <w:color w:val="808080" w:themeColor="background1" w:themeShade="80"/>
+          <w:sz w:val="20"/>
+          <w:szCs w:val="20"/>
+        </w:rPr>
+      </w:pPr>
+      <w:proofErr w:type="gramStart"/>
+      <w:r>
+        <w:rPr>
+          <w:color w:val="808080" w:themeColor="background1" w:themeShade="80"/>
+          <w:sz w:val="20"/>
+          <w:szCs w:val="20"/>
+        </w:rPr>
+        <w:t>if</w:t>
+      </w:r>
+      <w:proofErr w:type="gramEnd"/>
+      <w:r>
+        <w:rPr>
+          <w:color w:val="808080" w:themeColor="background1" w:themeShade="80"/>
+          <w:sz w:val="20"/>
+          <w:szCs w:val="20"/>
+        </w:rPr>
+        <w:t xml:space="preserve"> (</w:t>
+      </w:r>
+      <w:proofErr w:type="spellStart"/>
+      <w:r>
+        <w:rPr>
+          <w:color w:val="808080" w:themeColor="background1" w:themeShade="80"/>
+          <w:sz w:val="20"/>
+          <w:szCs w:val="20"/>
+        </w:rPr>
+        <w:t>newestTransaction</w:t>
+      </w:r>
+      <w:proofErr w:type="spellEnd"/>
+      <w:r>
+        <w:rPr>
+          <w:color w:val="808080" w:themeColor="background1" w:themeShade="80"/>
+          <w:sz w:val="20"/>
+          <w:szCs w:val="20"/>
+        </w:rPr>
+        <w:t xml:space="preserve">() == </w:t>
+      </w:r>
+      <w:proofErr w:type="spellStart"/>
+      <w:r>
+        <w:rPr>
+          <w:color w:val="808080" w:themeColor="background1" w:themeShade="80"/>
+          <w:sz w:val="20"/>
+          <w:szCs w:val="20"/>
+        </w:rPr>
+        <w:t>tr</w:t>
+      </w:r>
+      <w:proofErr w:type="spellEnd"/>
+      <w:r>
+        <w:rPr>
+          <w:color w:val="808080" w:themeColor="background1" w:themeShade="80"/>
+          <w:sz w:val="20"/>
+          <w:szCs w:val="20"/>
+        </w:rPr>
+        <w:t>)</w:t>
+      </w:r>
+    </w:p>
+    <w:p>
+      <w:pPr>
+        <w:pStyle w:val="NoSpacing"/>
+        <w:rPr>
+          <w:color w:val="808080" w:themeColor="background1" w:themeShade="80"/>
+          <w:sz w:val="20"/>
+          <w:szCs w:val="20"/>
+        </w:rPr>
+      </w:pPr>
+      <w:r>
+        <w:rPr>
+          <w:color w:val="808080" w:themeColor="background1" w:themeShade="80"/>
+          <w:sz w:val="20"/>
+          <w:szCs w:val="20"/>
+        </w:rPr>
+        <w:t xml:space="preserve">*this = </w:t>
+      </w:r>
+      <w:proofErr w:type="spellStart"/>
+      <w:proofErr w:type="gramStart"/>
+      <w:r>
+        <w:rPr>
+          <w:color w:val="808080" w:themeColor="background1" w:themeShade="80"/>
+          <w:sz w:val="20"/>
+          <w:szCs w:val="20"/>
+        </w:rPr>
+        <w:t>olderTransactions</w:t>
+      </w:r>
+      <w:proofErr w:type="spellEnd"/>
+      <w:r>
+        <w:rPr>
+          <w:color w:val="808080" w:themeColor="background1" w:themeShade="80"/>
+          <w:sz w:val="20"/>
+          <w:szCs w:val="20"/>
+        </w:rPr>
+        <w:t>(</w:t>
+      </w:r>
+      <w:proofErr w:type="gramEnd"/>
+      <w:r>
+        <w:rPr>
+          <w:color w:val="808080" w:themeColor="background1" w:themeShade="80"/>
+          <w:sz w:val="20"/>
+          <w:szCs w:val="20"/>
+        </w:rPr>
+        <w:t>);</w:t>
+      </w:r>
+    </w:p>
+    <w:p>
+      <w:pPr>
+        <w:pStyle w:val="NoSpacing"/>
+        <w:rPr>
+          <w:color w:val="808080" w:themeColor="background1" w:themeShade="80"/>
+          <w:sz w:val="20"/>
+          <w:szCs w:val="20"/>
+        </w:rPr>
+      </w:pPr>
+      <w:proofErr w:type="gramStart"/>
+      <w:r>
+        <w:rPr>
+          <w:color w:val="808080" w:themeColor="background1" w:themeShade="80"/>
+          <w:sz w:val="20"/>
+          <w:szCs w:val="20"/>
+        </w:rPr>
+        <w:t>else</w:t>
+      </w:r>
+      <w:proofErr w:type="gramEnd"/>
+    </w:p>
+    <w:p>
+      <w:pPr>
+        <w:pStyle w:val="NoSpacing"/>
+        <w:rPr>
+          <w:color w:val="808080" w:themeColor="background1" w:themeShade="80"/>
+          <w:sz w:val="20"/>
+          <w:szCs w:val="20"/>
+        </w:rPr>
+      </w:pPr>
+      <w:r>
+        <w:rPr>
+          <w:color w:val="808080" w:themeColor="background1" w:themeShade="80"/>
+          <w:sz w:val="20"/>
+          <w:szCs w:val="20"/>
+        </w:rPr>
+        <w:t>{</w:t>
+      </w:r>
+    </w:p>
+    <w:p>
+      <w:pPr>
+        <w:pStyle w:val="NoSpacing"/>
+        <w:rPr>
+          <w:color w:val="808080" w:themeColor="background1" w:themeShade="80"/>
+          <w:sz w:val="20"/>
+          <w:szCs w:val="20"/>
+        </w:rPr>
+      </w:pPr>
+      <w:r>
+        <w:rPr>
+          <w:color w:val="808080" w:themeColor="background1" w:themeShade="80"/>
+          <w:sz w:val="20"/>
+          <w:szCs w:val="20"/>
+        </w:rPr>
+        <w:t xml:space="preserve">Transaction </w:t>
+      </w:r>
+      <w:proofErr w:type="spellStart"/>
+      <w:proofErr w:type="gramStart"/>
+      <w:r>
+        <w:rPr>
+          <w:color w:val="808080" w:themeColor="background1" w:themeShade="80"/>
+          <w:sz w:val="20"/>
+          <w:szCs w:val="20"/>
+        </w:rPr>
+        <w:t>firstTr</w:t>
+      </w:r>
+      <w:proofErr w:type="spellEnd"/>
+      <w:r>
+        <w:rPr>
+          <w:color w:val="808080" w:themeColor="background1" w:themeShade="80"/>
+          <w:sz w:val="20"/>
+          <w:szCs w:val="20"/>
+        </w:rPr>
+        <w:t>(</w:t>
+      </w:r>
+      <w:proofErr w:type="spellStart"/>
+      <w:proofErr w:type="gramEnd"/>
+      <w:r>
+        <w:rPr>
+          <w:color w:val="808080" w:themeColor="background1" w:themeShade="80"/>
+          <w:sz w:val="20"/>
+          <w:szCs w:val="20"/>
+        </w:rPr>
+        <w:t>newestTransaction</w:t>
+      </w:r>
+      <w:proofErr w:type="spellEnd"/>
+      <w:r>
+        <w:rPr>
+          <w:color w:val="808080" w:themeColor="background1" w:themeShade="80"/>
+          <w:sz w:val="20"/>
+          <w:szCs w:val="20"/>
+        </w:rPr>
+        <w:t>());</w:t>
+      </w:r>
+    </w:p>
+    <w:p>
+      <w:pPr>
+        <w:pStyle w:val="NoSpacing"/>
+        <w:rPr>
+          <w:color w:val="808080" w:themeColor="background1" w:themeShade="80"/>
+          <w:sz w:val="20"/>
+          <w:szCs w:val="20"/>
+        </w:rPr>
+      </w:pPr>
+      <w:proofErr w:type="spellStart"/>
+      <w:proofErr w:type="gramStart"/>
+      <w:r>
+        <w:rPr>
+          <w:color w:val="808080" w:themeColor="background1" w:themeShade="80"/>
+          <w:sz w:val="20"/>
+          <w:szCs w:val="20"/>
+        </w:rPr>
+        <w:t>olderTransactions</w:t>
+      </w:r>
+      <w:proofErr w:type="spellEnd"/>
+      <w:r>
+        <w:rPr>
+          <w:color w:val="808080" w:themeColor="background1" w:themeShade="80"/>
+          <w:sz w:val="20"/>
+          <w:szCs w:val="20"/>
+        </w:rPr>
+        <w:t>(</w:t>
+      </w:r>
+      <w:proofErr w:type="gramEnd"/>
+      <w:r>
+        <w:rPr>
+          <w:color w:val="808080" w:themeColor="background1" w:themeShade="80"/>
+          <w:sz w:val="20"/>
+          <w:szCs w:val="20"/>
+        </w:rPr>
+        <w:t>).</w:t>
+      </w:r>
+      <w:proofErr w:type="spellStart"/>
+      <w:r>
+        <w:rPr>
+          <w:color w:val="808080" w:themeColor="background1" w:themeShade="80"/>
+          <w:sz w:val="20"/>
+          <w:szCs w:val="20"/>
+        </w:rPr>
+        <w:t>deleteGivenTransaction</w:t>
+      </w:r>
+      <w:proofErr w:type="spellEnd"/>
+      <w:r>
+        <w:rPr>
+          <w:color w:val="808080" w:themeColor="background1" w:themeShade="80"/>
+          <w:sz w:val="20"/>
+          <w:szCs w:val="20"/>
+        </w:rPr>
+        <w:t>(</w:t>
+      </w:r>
+      <w:proofErr w:type="spellStart"/>
+      <w:r>
+        <w:rPr>
+          <w:color w:val="808080" w:themeColor="background1" w:themeShade="80"/>
+          <w:sz w:val="20"/>
+          <w:szCs w:val="20"/>
+        </w:rPr>
+        <w:t>tr</w:t>
+      </w:r>
+      <w:proofErr w:type="spellEnd"/>
+      <w:r>
+        <w:rPr>
+          <w:color w:val="808080" w:themeColor="background1" w:themeShade="80"/>
+          <w:sz w:val="20"/>
+          <w:szCs w:val="20"/>
+        </w:rPr>
+        <w:t>);</w:t>
+      </w:r>
+    </w:p>
+    <w:p>
+      <w:pPr>
+        <w:pStyle w:val="NoSpacing"/>
+        <w:rPr>
+          <w:color w:val="808080" w:themeColor="background1" w:themeShade="80"/>
+          <w:sz w:val="20"/>
+          <w:szCs w:val="20"/>
+        </w:rPr>
+      </w:pPr>
+      <w:proofErr w:type="gramStart"/>
+      <w:r>
+        <w:rPr>
+          <w:color w:val="808080" w:themeColor="background1" w:themeShade="80"/>
+          <w:sz w:val="20"/>
+          <w:szCs w:val="20"/>
+        </w:rPr>
+        <w:t>this</w:t>
+      </w:r>
+      <w:proofErr w:type="gramEnd"/>
+      <w:r>
+        <w:rPr>
+          <w:color w:val="808080" w:themeColor="background1" w:themeShade="80"/>
+          <w:sz w:val="20"/>
+          <w:szCs w:val="20"/>
+        </w:rPr>
+        <w:t>-&gt;</w:t>
+      </w:r>
+      <w:proofErr w:type="spellStart"/>
+      <w:r>
+        <w:rPr>
+          <w:color w:val="808080" w:themeColor="background1" w:themeShade="80"/>
+          <w:sz w:val="20"/>
+          <w:szCs w:val="20"/>
+        </w:rPr>
+        <w:t>addNewTransaction</w:t>
+      </w:r>
+      <w:proofErr w:type="spellEnd"/>
+      <w:r>
+        <w:rPr>
+          <w:color w:val="808080" w:themeColor="background1" w:themeShade="80"/>
+          <w:sz w:val="20"/>
+          <w:szCs w:val="20"/>
+        </w:rPr>
+        <w:t>(</w:t>
+      </w:r>
+      <w:proofErr w:type="spellStart"/>
+      <w:r>
+        <w:rPr>
+          <w:color w:val="808080" w:themeColor="background1" w:themeShade="80"/>
+          <w:sz w:val="20"/>
+          <w:szCs w:val="20"/>
+        </w:rPr>
+        <w:t>firstTr</w:t>
+      </w:r>
+      <w:proofErr w:type="spellEnd"/>
+      <w:r>
+        <w:rPr>
+          <w:color w:val="808080" w:themeColor="background1" w:themeShade="80"/>
+          <w:sz w:val="20"/>
+          <w:szCs w:val="20"/>
+        </w:rPr>
+        <w:t>);</w:t>
+      </w:r>
+    </w:p>
+    <w:p>
+      <w:pPr>
+        <w:pStyle w:val="NoSpacing"/>
+        <w:rPr>
+          <w:color w:val="808080" w:themeColor="background1" w:themeShade="80"/>
+          <w:sz w:val="20"/>
+          <w:szCs w:val="20"/>
+        </w:rPr>
+      </w:pPr>
+      <w:r>
+        <w:rPr>
+          <w:color w:val="808080" w:themeColor="background1" w:themeShade="80"/>
+          <w:sz w:val="20"/>
+          <w:szCs w:val="20"/>
+        </w:rPr>
+        <w:t>}</w:t>
+      </w:r>
+    </w:p>
+    <w:p>
+      <w:pPr>
+        <w:pStyle w:val="NoSpacing"/>
+        <w:rPr>
+          <w:sz w:val="20"/>
+          <w:szCs w:val="20"/>
+        </w:rPr>
+      </w:pPr>
+      <w:r>
+        <w:rPr>
+          <w:color w:val="808080" w:themeColor="background1" w:themeShade="80"/>
+          <w:sz w:val="20"/>
+          <w:szCs w:val="20"/>
+        </w:rPr>
+        <w:t>}</w:t>
+      </w:r>
+      <w:r>
+        <w:rPr>
+          <w:sz w:val="20"/>
+          <w:szCs w:val="20"/>
+        </w:rPr>
+        <w:cr/>
+      </w:r>
+    </w:p>
+    <w:p>
+      <w:pPr>
+        <w:pStyle w:val="NoSpacing"/>
+        <w:rPr>
+          <w:sz w:val="20"/>
+          <w:szCs w:val="20"/>
+        </w:rPr>
+      </w:pPr>
+    </w:p>
+    <w:p>
+      <w:pPr>
+        <w:pStyle w:val="NoSpacing"/>
+        <w:rPr>
+          <w:sz w:val="20"/>
+          <w:szCs w:val="20"/>
+        </w:rPr>
+      </w:pPr>
+      <w:r>
+        <w:rPr>
+          <w:sz w:val="20"/>
+          <w:szCs w:val="20"/>
+        </w:rPr>
+        <w:t>h)</w:t>
+      </w:r>
+    </w:p>
+    <w:p>
+      <w:pPr>
+        <w:pStyle w:val="NoSpacing"/>
+        <w:rPr>
+          <w:color w:val="808080" w:themeColor="background1" w:themeShade="80"/>
+          <w:sz w:val="20"/>
+          <w:szCs w:val="20"/>
+        </w:rPr>
+      </w:pPr>
+      <w:r>
+        <w:rPr>
+          <w:color w:val="808080" w:themeColor="background1" w:themeShade="80"/>
+          <w:sz w:val="20"/>
+          <w:szCs w:val="20"/>
+        </w:rPr>
+        <w:t xml:space="preserve">What differences would it make to declare a method such </w:t>
+      </w:r>
+      <w:proofErr w:type="gramStart"/>
+      <w:r>
+        <w:rPr>
+          <w:color w:val="808080" w:themeColor="background1" w:themeShade="80"/>
+          <w:sz w:val="20"/>
+          <w:szCs w:val="20"/>
+        </w:rPr>
+        <w:t>as</w:t>
+      </w:r>
+      <w:proofErr w:type="gramEnd"/>
+    </w:p>
+    <w:p>
+      <w:pPr>
+        <w:pStyle w:val="NoSpacing"/>
+        <w:rPr>
+          <w:color w:val="808080" w:themeColor="background1" w:themeShade="80"/>
+          <w:sz w:val="20"/>
+          <w:szCs w:val="20"/>
+        </w:rPr>
+      </w:pPr>
+      <w:proofErr w:type="spellStart"/>
+      <w:proofErr w:type="gramStart"/>
+      <w:r>
+        <w:rPr>
+          <w:color w:val="808080" w:themeColor="background1" w:themeShade="80"/>
+          <w:sz w:val="20"/>
+          <w:szCs w:val="20"/>
+        </w:rPr>
+        <w:t>BankAccount</w:t>
+      </w:r>
+      <w:proofErr w:type="spellEnd"/>
+      <w:r>
+        <w:rPr>
+          <w:color w:val="808080" w:themeColor="background1" w:themeShade="80"/>
+          <w:sz w:val="20"/>
+          <w:szCs w:val="20"/>
+        </w:rPr>
+        <w:t>::</w:t>
+      </w:r>
+      <w:proofErr w:type="spellStart"/>
+      <w:r>
+        <w:rPr>
+          <w:color w:val="808080" w:themeColor="background1" w:themeShade="80"/>
+          <w:sz w:val="20"/>
+          <w:szCs w:val="20"/>
+        </w:rPr>
+        <w:t>prepareFormattedAccountDetails</w:t>
+      </w:r>
+      <w:proofErr w:type="spellEnd"/>
+      <w:r>
+        <w:rPr>
+          <w:color w:val="808080" w:themeColor="background1" w:themeShade="80"/>
+          <w:sz w:val="20"/>
+          <w:szCs w:val="20"/>
+        </w:rPr>
+        <w:t xml:space="preserve"> as virtual?</w:t>
+      </w:r>
+      <w:proofErr w:type="gramEnd"/>
+      <w:r>
+        <w:rPr>
+          <w:color w:val="808080" w:themeColor="background1" w:themeShade="80"/>
+          <w:sz w:val="20"/>
+          <w:szCs w:val="20"/>
+        </w:rPr>
+        <w:t xml:space="preserve"> Explain why you</w:t>
+      </w:r>
+    </w:p>
+    <w:p>
+      <w:pPr>
+        <w:pStyle w:val="NoSpacing"/>
+        <w:rPr>
+          <w:color w:val="808080" w:themeColor="background1" w:themeShade="80"/>
+          <w:sz w:val="20"/>
+          <w:szCs w:val="20"/>
+        </w:rPr>
+      </w:pPr>
+      <w:proofErr w:type="gramStart"/>
+      <w:r>
+        <w:rPr>
+          <w:color w:val="808080" w:themeColor="background1" w:themeShade="80"/>
+          <w:sz w:val="20"/>
+          <w:szCs w:val="20"/>
+        </w:rPr>
+        <w:t>might</w:t>
+      </w:r>
+      <w:proofErr w:type="gramEnd"/>
+      <w:r>
+        <w:rPr>
+          <w:color w:val="808080" w:themeColor="background1" w:themeShade="80"/>
+          <w:sz w:val="20"/>
+          <w:szCs w:val="20"/>
+        </w:rPr>
+        <w:t xml:space="preserve"> want to do this.</w:t>
+      </w:r>
+    </w:p>
+    <w:p>
+      <w:pPr>
+        <w:pStyle w:val="NoSpacing"/>
+        <w:rPr>
+          <w:sz w:val="20"/>
+          <w:szCs w:val="20"/>
+        </w:rPr>
+      </w:pPr>
+    </w:p>
+    <w:p>
+      <w:pPr>
+        <w:pStyle w:val="NoSpacing"/>
+        <w:rPr>
+          <w:sz w:val="20"/>
+          <w:szCs w:val="20"/>
+        </w:rPr>
+      </w:pPr>
+    </w:p>
+    <w:p>
+      <w:pPr>
+        <w:pStyle w:val="NoSpacing"/>
+        <w:rPr>
+          <w:sz w:val="20"/>
+          <w:szCs w:val="20"/>
+        </w:rPr>
+      </w:pPr>
+      <w:proofErr w:type="spellStart"/>
+      <w:proofErr w:type="gramStart"/>
+      <w:r>
+        <w:rPr>
+          <w:sz w:val="20"/>
+          <w:szCs w:val="20"/>
+        </w:rPr>
+        <w:t>i</w:t>
+      </w:r>
+      <w:proofErr w:type="spellEnd"/>
+      <w:proofErr w:type="gramEnd"/>
+      <w:r>
+        <w:rPr>
+          <w:sz w:val="20"/>
+          <w:szCs w:val="20"/>
+        </w:rPr>
+        <w:t>)</w:t>
+      </w:r>
+    </w:p>
+    <w:p>
+      <w:pPr>
+        <w:pStyle w:val="NoSpacing"/>
+        <w:rPr>
+          <w:color w:val="808080" w:themeColor="background1" w:themeShade="80"/>
+          <w:sz w:val="20"/>
+          <w:szCs w:val="20"/>
+        </w:rPr>
+      </w:pPr>
+      <w:r>
+        <w:rPr>
+          <w:color w:val="808080" w:themeColor="background1" w:themeShade="80"/>
+          <w:sz w:val="20"/>
+          <w:szCs w:val="20"/>
+        </w:rPr>
+        <w:t xml:space="preserve">Would the expression </w:t>
+      </w:r>
+      <w:proofErr w:type="spellStart"/>
+      <w:r>
+        <w:rPr>
+          <w:color w:val="808080" w:themeColor="background1" w:themeShade="80"/>
+          <w:sz w:val="20"/>
+          <w:szCs w:val="20"/>
+        </w:rPr>
+        <w:t>p_theActiveAccount</w:t>
+      </w:r>
+      <w:proofErr w:type="spellEnd"/>
+      <w:r>
+        <w:rPr>
+          <w:color w:val="808080" w:themeColor="background1" w:themeShade="80"/>
+          <w:sz w:val="20"/>
+          <w:szCs w:val="20"/>
+        </w:rPr>
+        <w:t>_-&gt;</w:t>
+      </w:r>
+      <w:proofErr w:type="spellStart"/>
+      <w:proofErr w:type="gramStart"/>
+      <w:r>
+        <w:rPr>
+          <w:color w:val="808080" w:themeColor="background1" w:themeShade="80"/>
+          <w:sz w:val="20"/>
+          <w:szCs w:val="20"/>
+        </w:rPr>
+        <w:t>getOverdraftLimit</w:t>
+      </w:r>
+      <w:proofErr w:type="spellEnd"/>
+      <w:r>
+        <w:rPr>
+          <w:color w:val="808080" w:themeColor="background1" w:themeShade="80"/>
+          <w:sz w:val="20"/>
+          <w:szCs w:val="20"/>
+        </w:rPr>
+        <w:t>(</w:t>
+      </w:r>
+      <w:proofErr w:type="gramEnd"/>
+      <w:r>
+        <w:rPr>
+          <w:color w:val="808080" w:themeColor="background1" w:themeShade="80"/>
+          <w:sz w:val="20"/>
+          <w:szCs w:val="20"/>
+        </w:rPr>
+        <w:t>) be valid if the</w:t>
+      </w:r>
+    </w:p>
+    <w:p>
+      <w:pPr>
+        <w:pStyle w:val="NoSpacing"/>
+        <w:rPr>
+          <w:color w:val="808080" w:themeColor="background1" w:themeShade="80"/>
+          <w:sz w:val="20"/>
+          <w:szCs w:val="20"/>
+        </w:rPr>
+      </w:pPr>
+      <w:proofErr w:type="gramStart"/>
+      <w:r>
+        <w:rPr>
+          <w:color w:val="808080" w:themeColor="background1" w:themeShade="80"/>
+          <w:sz w:val="20"/>
+          <w:szCs w:val="20"/>
+        </w:rPr>
+        <w:t>pointer</w:t>
+      </w:r>
+      <w:proofErr w:type="gramEnd"/>
+      <w:r>
+        <w:rPr>
+          <w:color w:val="808080" w:themeColor="background1" w:themeShade="80"/>
+          <w:sz w:val="20"/>
+          <w:szCs w:val="20"/>
+        </w:rPr>
+        <w:t xml:space="preserve"> </w:t>
+      </w:r>
+      <w:proofErr w:type="spellStart"/>
+      <w:r>
+        <w:rPr>
+          <w:color w:val="808080" w:themeColor="background1" w:themeShade="80"/>
+          <w:sz w:val="20"/>
+          <w:szCs w:val="20"/>
+        </w:rPr>
+        <w:t>p_theActiveAccount</w:t>
+      </w:r>
+      <w:proofErr w:type="spellEnd"/>
+      <w:r>
+        <w:rPr>
+          <w:color w:val="808080" w:themeColor="background1" w:themeShade="80"/>
+          <w:sz w:val="20"/>
+          <w:szCs w:val="20"/>
+        </w:rPr>
+        <w:t xml:space="preserve">_ were to currently points to a </w:t>
+      </w:r>
+      <w:proofErr w:type="spellStart"/>
+      <w:r>
+        <w:rPr>
+          <w:color w:val="808080" w:themeColor="background1" w:themeShade="80"/>
+          <w:sz w:val="20"/>
+          <w:szCs w:val="20"/>
+        </w:rPr>
+        <w:t>CurrentAccount</w:t>
+      </w:r>
+      <w:proofErr w:type="spellEnd"/>
+    </w:p>
+    <w:p>
+      <w:pPr>
+        <w:pStyle w:val="NoSpacing"/>
+        <w:rPr>
+          <w:color w:val="808080" w:themeColor="background1" w:themeShade="80"/>
+          <w:sz w:val="20"/>
+          <w:szCs w:val="20"/>
+        </w:rPr>
+      </w:pPr>
+      <w:proofErr w:type="gramStart"/>
+      <w:r>
+        <w:rPr>
+          <w:color w:val="808080" w:themeColor="background1" w:themeShade="80"/>
+          <w:sz w:val="20"/>
+          <w:szCs w:val="20"/>
+        </w:rPr>
+        <w:t>instance</w:t>
+      </w:r>
+      <w:proofErr w:type="gramEnd"/>
+      <w:r>
+        <w:rPr>
+          <w:color w:val="808080" w:themeColor="background1" w:themeShade="80"/>
+          <w:sz w:val="20"/>
+          <w:szCs w:val="20"/>
+        </w:rPr>
+        <w:t>? If not, explain what could be done, if anything, to solve this problem.</w:t>
+      </w:r>
+    </w:p>
+    <w:p>
+      <w:pPr>
+        <w:pStyle w:val="NoSpacing"/>
+        <w:rPr>
+          <w:sz w:val="20"/>
+          <w:szCs w:val="20"/>
+        </w:rPr>
+      </w:pPr>
+    </w:p>
+    <w:p>
+      <w:pPr>
+        <w:pStyle w:val="NoSpacing"/>
+        <w:rPr>
+          <w:sz w:val="20"/>
+          <w:szCs w:val="20"/>
+        </w:rPr>
+      </w:pPr>
+    </w:p>
+    <w:p>
+      <w:pPr>
+        <w:pStyle w:val="NoSpacing"/>
+        <w:rPr>
+          <w:sz w:val="20"/>
+          <w:szCs w:val="20"/>
+        </w:rPr>
+      </w:pPr>
+      <w:r>
+        <w:rPr>
+          <w:sz w:val="20"/>
+          <w:szCs w:val="20"/>
+        </w:rPr>
+        <w:t>j)</w:t>
+      </w:r>
+    </w:p>
+    <w:p>
+      <w:pPr>
+        <w:pStyle w:val="NoSpacing"/>
+        <w:rPr>
+          <w:color w:val="808080" w:themeColor="background1" w:themeShade="80"/>
+          <w:sz w:val="20"/>
+          <w:szCs w:val="20"/>
+        </w:rPr>
+      </w:pPr>
+      <w:r>
+        <w:rPr>
+          <w:color w:val="808080" w:themeColor="background1" w:themeShade="80"/>
+          <w:sz w:val="20"/>
+          <w:szCs w:val="20"/>
+        </w:rPr>
+        <w:t xml:space="preserve">Could the function ATM::m_acct1_produceBalance have equally been rewritten </w:t>
+      </w:r>
+      <w:proofErr w:type="gramStart"/>
+      <w:r>
+        <w:rPr>
+          <w:color w:val="808080" w:themeColor="background1" w:themeShade="80"/>
+          <w:sz w:val="20"/>
+          <w:szCs w:val="20"/>
+        </w:rPr>
+        <w:t>as</w:t>
+      </w:r>
+      <w:proofErr w:type="gramEnd"/>
+    </w:p>
+    <w:p>
+      <w:pPr>
+        <w:pStyle w:val="NoSpacing"/>
+        <w:rPr>
+          <w:color w:val="808080" w:themeColor="background1" w:themeShade="80"/>
+          <w:sz w:val="20"/>
+          <w:szCs w:val="20"/>
+        </w:rPr>
+      </w:pPr>
+      <w:proofErr w:type="gramStart"/>
+      <w:r>
+        <w:rPr>
+          <w:color w:val="808080" w:themeColor="background1" w:themeShade="80"/>
+          <w:sz w:val="20"/>
+          <w:szCs w:val="20"/>
+        </w:rPr>
+        <w:t>follow</w:t>
+      </w:r>
+      <w:proofErr w:type="gramEnd"/>
+      <w:r>
+        <w:rPr>
+          <w:color w:val="808080" w:themeColor="background1" w:themeShade="80"/>
+          <w:sz w:val="20"/>
+          <w:szCs w:val="20"/>
+        </w:rPr>
+        <w:t>? If not, give all the reasons why not.</w:t>
+      </w:r>
+    </w:p>
+    <w:p>
+      <w:pPr>
+        <w:pStyle w:val="NoSpacing"/>
+        <w:rPr>
+          <w:color w:val="808080" w:themeColor="background1" w:themeShade="80"/>
+          <w:sz w:val="20"/>
+          <w:szCs w:val="20"/>
+        </w:rPr>
+      </w:pPr>
+      <w:proofErr w:type="gramStart"/>
+      <w:r>
+        <w:rPr>
+          <w:color w:val="808080" w:themeColor="background1" w:themeShade="80"/>
+          <w:sz w:val="20"/>
+          <w:szCs w:val="20"/>
+        </w:rPr>
+        <w:t>void</w:t>
+      </w:r>
+      <w:proofErr w:type="gramEnd"/>
+      <w:r>
+        <w:rPr>
+          <w:color w:val="808080" w:themeColor="background1" w:themeShade="80"/>
+          <w:sz w:val="20"/>
+          <w:szCs w:val="20"/>
+        </w:rPr>
+        <w:t xml:space="preserve"> ATM::m_acct1_produceBalance() </w:t>
+      </w:r>
+      <w:proofErr w:type="spellStart"/>
+      <w:r>
+        <w:rPr>
+          <w:color w:val="808080" w:themeColor="background1" w:themeShade="80"/>
+          <w:sz w:val="20"/>
+          <w:szCs w:val="20"/>
+        </w:rPr>
+        <w:t>const</w:t>
+      </w:r>
+      <w:proofErr w:type="spellEnd"/>
+      <w:r>
+        <w:rPr>
+          <w:color w:val="808080" w:themeColor="background1" w:themeShade="80"/>
+          <w:sz w:val="20"/>
+          <w:szCs w:val="20"/>
+        </w:rPr>
+        <w:t xml:space="preserve"> {</w:t>
+      </w:r>
+    </w:p>
+    <w:p>
+      <w:pPr>
+        <w:pStyle w:val="NoSpacing"/>
+        <w:rPr>
+          <w:color w:val="808080" w:themeColor="background1" w:themeShade="80"/>
+          <w:sz w:val="20"/>
+          <w:szCs w:val="20"/>
+        </w:rPr>
+      </w:pPr>
+      <w:r>
+        <w:rPr>
+          <w:color w:val="808080" w:themeColor="background1" w:themeShade="80"/>
+          <w:sz w:val="20"/>
+          <w:szCs w:val="20"/>
+        </w:rPr>
+        <w:t>theUI_.</w:t>
+      </w:r>
+      <w:proofErr w:type="gramStart"/>
+      <w:r>
+        <w:rPr>
+          <w:color w:val="808080" w:themeColor="background1" w:themeShade="80"/>
+          <w:sz w:val="20"/>
+          <w:szCs w:val="20"/>
+        </w:rPr>
+        <w:t>showProduceBalanceOnScreen(</w:t>
+      </w:r>
+      <w:proofErr w:type="gramEnd"/>
+      <w:r>
+        <w:rPr>
+          <w:color w:val="808080" w:themeColor="background1" w:themeShade="80"/>
+          <w:sz w:val="20"/>
+          <w:szCs w:val="20"/>
+        </w:rPr>
+        <w:t>p_theActiveAccount_-&gt;balance_);</w:t>
+      </w:r>
+    </w:p>
+    <w:p>
+      <w:pPr>
+        <w:pStyle w:val="NoSpacing"/>
+        <w:rPr>
+          <w:color w:val="808080" w:themeColor="background1" w:themeShade="80"/>
+          <w:sz w:val="20"/>
+          <w:szCs w:val="20"/>
+        </w:rPr>
+      </w:pPr>
+      <w:r>
+        <w:rPr>
+          <w:color w:val="808080" w:themeColor="background1" w:themeShade="80"/>
+          <w:sz w:val="20"/>
+          <w:szCs w:val="20"/>
+        </w:rPr>
+        <w:t>}</w:t>
+      </w:r>
+    </w:p>
+    <w:p>
+      <w:pPr>
+        <w:pStyle w:val="NoSpacing"/>
+        <w:rPr>
+          <w:sz w:val="20"/>
+          <w:szCs w:val="20"/>
+        </w:rPr>
+      </w:pPr>
+    </w:p>
+    <w:p>
+      <w:pPr>
+        <w:pStyle w:val="NoSpacing"/>
+        <w:rPr>
+          <w:sz w:val="20"/>
+          <w:szCs w:val="20"/>
+        </w:rPr>
+      </w:pPr>
+    </w:p>
+    <w:p>
+      <w:pPr>
+        <w:pStyle w:val="NoSpacing"/>
+        <w:rPr>
+          <w:sz w:val="20"/>
+          <w:szCs w:val="20"/>
+        </w:rPr>
+      </w:pPr>
+      <w:r>
+        <w:rPr>
+          <w:sz w:val="20"/>
+          <w:szCs w:val="20"/>
+        </w:rPr>
         <w:t>Question 2</w:t>
+      </w:r>
+    </w:p>
+    <w:p>
+      <w:pPr>
+        <w:pStyle w:val="NoSpacing"/>
+        <w:rPr>
+          <w:sz w:val="20"/>
+          <w:szCs w:val="20"/>
+        </w:rPr>
+      </w:pPr>
+      <w:r>
+        <w:rPr>
+          <w:sz w:val="20"/>
+          <w:szCs w:val="20"/>
+        </w:rPr>
+        <w:t>a)</w:t>
       </w:r>
     </w:p>
     <w:p>
@@ -128,6 +2252,31 @@
           </wp:inline>
         </w:drawing>
       </w:r>
+    </w:p>
+    <w:p>
+      <w:pPr>
+        <w:pStyle w:val="NoSpacing"/>
+        <w:rPr>
+          <w:sz w:val="20"/>
+          <w:szCs w:val="20"/>
+        </w:rPr>
+      </w:pPr>
+      <w:r>
+        <w:rPr>
+          <w:sz w:val="20"/>
+          <w:szCs w:val="20"/>
+        </w:rPr>
+        <w:t>b)</w:t>
+      </w:r>
+    </w:p>
+    <w:p>
+      <w:pPr>
+        <w:pStyle w:val="NoSpacing"/>
+        <w:rPr>
+          <w:sz w:val="20"/>
+          <w:szCs w:val="20"/>
+        </w:rPr>
+      </w:pPr>
       <w:bookmarkStart w:id="0" w:name="_GoBack"/>
       <w:bookmarkEnd w:id="0"/>
     </w:p>
@@ -219,6 +2368,7 @@
           <w:sz w:val="20"/>
           <w:szCs w:val="20"/>
         </w:rPr>
+        <w:lastRenderedPageBreak/>
         <w:t>Version control log</w:t>
       </w:r>
     </w:p>
@@ -244,6 +2394,22 @@
           <w:sz w:val="20"/>
           <w:szCs w:val="20"/>
         </w:rPr>
+        <w:t>----------------------</w:t>
+      </w:r>
+    </w:p>
+    <w:p>
+      <w:pPr>
+        <w:pStyle w:val="NoSpacing"/>
+        <w:rPr>
+          <w:sz w:val="20"/>
+          <w:szCs w:val="20"/>
+        </w:rPr>
+      </w:pPr>
+      <w:r>
+        <w:rPr>
+          <w:sz w:val="20"/>
+          <w:szCs w:val="20"/>
+        </w:rPr>
         <w:t>Notes:</w:t>
       </w:r>
     </w:p>
@@ -255,6 +2421,65 @@
           <w:szCs w:val="20"/>
         </w:rPr>
       </w:pPr>
+      <w:proofErr w:type="gramStart"/>
+      <w:r>
+        <w:rPr>
+          <w:sz w:val="20"/>
+          <w:szCs w:val="20"/>
+        </w:rPr>
+        <w:t>delete</w:t>
+      </w:r>
+      <w:proofErr w:type="gramEnd"/>
+      <w:r>
+        <w:rPr>
+          <w:sz w:val="20"/>
+          <w:szCs w:val="20"/>
+        </w:rPr>
+        <w:t xml:space="preserve"> notes and question text after answering</w:t>
+      </w:r>
+    </w:p>
+    <w:p>
+      <w:pPr>
+        <w:pStyle w:val="NoSpacing"/>
+        <w:rPr>
+          <w:sz w:val="20"/>
+          <w:szCs w:val="20"/>
+        </w:rPr>
+      </w:pPr>
+    </w:p>
+    <w:p>
+      <w:pPr>
+        <w:pStyle w:val="NoSpacing"/>
+        <w:rPr>
+          <w:sz w:val="20"/>
+          <w:szCs w:val="20"/>
+        </w:rPr>
+      </w:pPr>
+      <w:proofErr w:type="gramStart"/>
+      <w:r>
+        <w:rPr>
+          <w:sz w:val="20"/>
+          <w:szCs w:val="20"/>
+        </w:rPr>
+        <w:t>spec</w:t>
+      </w:r>
+      <w:proofErr w:type="gramEnd"/>
+      <w:r>
+        <w:rPr>
+          <w:sz w:val="20"/>
+          <w:szCs w:val="20"/>
+        </w:rPr>
+        <w:t>:</w:t>
+      </w:r>
+    </w:p>
+    <w:p>
+      <w:pPr>
+        <w:pStyle w:val="NoSpacing"/>
+        <w:rPr>
+          <w:sz w:val="20"/>
+          <w:szCs w:val="20"/>
+        </w:rPr>
+      </w:pPr>
       <w:r>
         <w:rPr>
           <w:sz w:val="20"/>
@@ -493,7 +2718,6 @@
           <w:sz w:val="20"/>
           <w:szCs w:val="20"/>
         </w:rPr>
-        <w:lastRenderedPageBreak/>
         <w:t>Report: This report is to be presented on A4 paper typed, staple</w:t>
       </w:r>
       <w:r>

</xml_diff>